<commit_message>
add nota to informe
</commit_message>
<xml_diff>
--- a/Entregables txt/Informes/Informe Danielito.docx
+++ b/Entregables txt/Informes/Informe Danielito.docx
@@ -1096,8 +1096,6 @@
             <w:r>
               <w:t>-Ayudo con la lógica del juego, como colisiones.</w:t>
             </w:r>
-            <w:bookmarkStart w:id="0" w:name="_GoBack"/>
-            <w:bookmarkEnd w:id="0"/>
           </w:p>
           <w:p>
             <w:pPr>
@@ -1519,8 +1517,20 @@
               </w:rPr>
               <w:t xml:space="preserve">Individual: </w:t>
             </w:r>
+            <w:r>
+              <w:rPr>
+                <w:b/>
+                <w:bCs/>
+                <w:sz w:val="32"/>
+                <w:szCs w:val="32"/>
+              </w:rPr>
+              <w:t>5</w:t>
+            </w:r>
           </w:p>
-          <w:p/>
+          <w:p>
+            <w:bookmarkStart w:id="0" w:name="_GoBack"/>
+            <w:bookmarkEnd w:id="0"/>
+          </w:p>
           <w:p/>
         </w:tc>
       </w:tr>
@@ -4195,8 +4205,8 @@
     <w:rsidRoot w:val="00362EDA"/>
     <w:rsid w:val="000320AB"/>
     <w:rsid w:val="00362EDA"/>
-    <w:rsid w:val="0073424E"/>
     <w:rsid w:val="00C5650B"/>
+    <w:rsid w:val="00E74F3C"/>
   </w:rsids>
   <m:mathPr>
     <m:mathFont m:val="Cambria Math"/>

</xml_diff>

<commit_message>
actualiza informe con comentarios a companeros
</commit_message>
<xml_diff>
--- a/Entregables txt/Informes/Informe Danielito.docx
+++ b/Entregables txt/Informes/Informe Danielito.docx
@@ -975,7 +975,7 @@
       </w:tr>
       <w:tr>
         <w:trPr>
-          <w:trHeight w:hRule="exact" w:val="3648"/>
+          <w:trHeight w:hRule="exact" w:val="4640"/>
         </w:trPr>
         <w:tc>
           <w:tcPr>
@@ -1001,14 +1001,192 @@
                 <w:b/>
                 <w:bCs/>
               </w:rPr>
-              <w:t>Fabian Antoyne:</w:t>
-            </w:r>
+              <w:t xml:space="preserve">Fabian </w:t>
+            </w:r>
+            <w:proofErr w:type="spellStart"/>
             <w:r>
               <w:rPr>
                 <w:b/>
                 <w:bCs/>
               </w:rPr>
-              <w:t xml:space="preserve"> </w:t>
+              <w:t>Antoyne</w:t>
+            </w:r>
+            <w:proofErr w:type="spellEnd"/>
+            <w:r>
+              <w:rPr>
+                <w:b/>
+                <w:bCs/>
+              </w:rPr>
+              <w:t>:</w:t>
+            </w:r>
+          </w:p>
+          <w:p>
+            <w:pPr>
+              <w:pStyle w:val="Prrafodelista"/>
+              <w:ind w:left="570"/>
+            </w:pPr>
+            <w:r>
+              <w:rPr>
+                <w:b/>
+                <w:bCs/>
+              </w:rPr>
+              <w:t>-</w:t>
+            </w:r>
+            <w:r>
+              <w:t>Se encargo de una gran parte de la parte visual (</w:t>
+            </w:r>
+            <w:proofErr w:type="spellStart"/>
+            <w:r>
+              <w:t>sfml</w:t>
+            </w:r>
+            <w:proofErr w:type="spellEnd"/>
+            <w:r>
+              <w:t>)</w:t>
+            </w:r>
+          </w:p>
+          <w:p>
+            <w:pPr>
+              <w:pStyle w:val="Prrafodelista"/>
+              <w:ind w:left="570"/>
+            </w:pPr>
+            <w:r>
+              <w:rPr>
+                <w:b/>
+                <w:bCs/>
+              </w:rPr>
+              <w:t>-</w:t>
+            </w:r>
+            <w:r>
+              <w:t>Se encargo de colisiones del jugador y de esta clase en general.</w:t>
+            </w:r>
+          </w:p>
+          <w:p>
+            <w:pPr>
+              <w:pStyle w:val="Prrafodelista"/>
+              <w:ind w:left="570"/>
+            </w:pPr>
+            <w:r>
+              <w:rPr>
+                <w:b/>
+                <w:bCs/>
+              </w:rPr>
+              <w:t>-</w:t>
+            </w:r>
+            <w:r>
+              <w:t xml:space="preserve">Asimismo se </w:t>
+            </w:r>
+            <w:proofErr w:type="spellStart"/>
+            <w:r>
+              <w:t>encargo</w:t>
+            </w:r>
+            <w:proofErr w:type="spellEnd"/>
+            <w:r>
+              <w:t xml:space="preserve"> del mapa (la mazmorra), dibujarla, etc.</w:t>
+            </w:r>
+          </w:p>
+          <w:p>
+            <w:pPr>
+              <w:pStyle w:val="Prrafodelista"/>
+              <w:ind w:left="570"/>
+            </w:pPr>
+            <w:r>
+              <w:rPr>
+                <w:b/>
+                <w:bCs/>
+              </w:rPr>
+              <w:t>-</w:t>
+            </w:r>
+            <w:proofErr w:type="gramStart"/>
+            <w:r>
+              <w:t>Nota :</w:t>
+            </w:r>
+            <w:proofErr w:type="gramEnd"/>
+            <w:r>
+              <w:t xml:space="preserve"> 5</w:t>
+            </w:r>
+          </w:p>
+          <w:p>
+            <w:pPr>
+              <w:rPr>
+                <w:b/>
+                <w:bCs/>
+              </w:rPr>
+            </w:pPr>
+            <w:r>
+              <w:rPr>
+                <w:b/>
+                <w:bCs/>
+              </w:rPr>
+              <w:t xml:space="preserve"> Carlos Steven </w:t>
+            </w:r>
+            <w:proofErr w:type="gramStart"/>
+            <w:r>
+              <w:rPr>
+                <w:b/>
+                <w:bCs/>
+              </w:rPr>
+              <w:t>Guerrero :</w:t>
+            </w:r>
+            <w:proofErr w:type="gramEnd"/>
+          </w:p>
+          <w:p>
+            <w:pPr>
+              <w:pStyle w:val="Prrafodelista"/>
+            </w:pPr>
+            <w:r>
+              <w:rPr>
+                <w:b/>
+                <w:bCs/>
+              </w:rPr>
+              <w:t>-</w:t>
+            </w:r>
+            <w:r>
+              <w:t>Se encargo del inventario.</w:t>
+            </w:r>
+          </w:p>
+          <w:p>
+            <w:pPr>
+              <w:pStyle w:val="Prrafodelista"/>
+            </w:pPr>
+            <w:r>
+              <w:rPr>
+                <w:b/>
+                <w:bCs/>
+              </w:rPr>
+              <w:t>-</w:t>
+            </w:r>
+            <w:r>
+              <w:t>Se encargo del equipamiento (aquello que el jugador puede llevar encima).</w:t>
+            </w:r>
+          </w:p>
+          <w:p>
+            <w:pPr>
+              <w:pStyle w:val="Prrafodelista"/>
+            </w:pPr>
+            <w:r>
+              <w:rPr>
+                <w:b/>
+                <w:bCs/>
+              </w:rPr>
+              <w:t>-</w:t>
+            </w:r>
+            <w:r>
+              <w:t>Se encargo de las armas.</w:t>
+            </w:r>
+          </w:p>
+          <w:p>
+            <w:pPr>
+              <w:pStyle w:val="Prrafodelista"/>
+            </w:pPr>
+            <w:r>
+              <w:rPr>
+                <w:b/>
+                <w:bCs/>
+              </w:rPr>
+              <w:t>-</w:t>
+            </w:r>
+            <w:r>
+              <w:t>Nota: 5</w:t>
             </w:r>
           </w:p>
           <w:p>
@@ -1031,68 +1209,48 @@
                 <w:b/>
                 <w:bCs/>
               </w:rPr>
-              <w:t xml:space="preserve"> Carlos Steven </w:t>
-            </w:r>
-            <w:proofErr w:type="gramStart"/>
-            <w:r>
-              <w:rPr>
-                <w:b/>
-                <w:bCs/>
-              </w:rPr>
-              <w:t>Guerrero :</w:t>
-            </w:r>
-            <w:proofErr w:type="gramEnd"/>
+              <w:t xml:space="preserve"> Daniel Caicedo Jaramillo:</w:t>
+            </w:r>
           </w:p>
           <w:p>
-            <w:pPr>
-              <w:rPr>
-                <w:b/>
-                <w:bCs/>
-              </w:rPr>
-            </w:pPr>
+            <w:r>
+              <w:t xml:space="preserve">      </w:t>
+            </w:r>
+            <w:r>
+              <w:t>-Ayudo con</w:t>
+            </w:r>
+            <w:r>
+              <w:t xml:space="preserve"> el diagrama la UML.</w:t>
+            </w:r>
           </w:p>
           <w:p>
-            <w:pPr>
-              <w:rPr>
-                <w:b/>
-                <w:bCs/>
-              </w:rPr>
-            </w:pPr>
-            <w:r>
-              <w:rPr>
-                <w:b/>
-                <w:bCs/>
-              </w:rPr>
-              <w:t xml:space="preserve"> Daniel Caicedo Jaramillo:</w:t>
+            <w:r>
+              <w:t xml:space="preserve">      </w:t>
+            </w:r>
+            <w:r>
+              <w:t>-Se encargó de la lógica de combate. Creo las</w:t>
             </w:r>
           </w:p>
           <w:p>
             <w:r>
-              <w:t>-Ayudo con</w:t>
-            </w:r>
-            <w:r>
-              <w:t xml:space="preserve"> el diagrama la UML.</w:t>
+              <w:t xml:space="preserve">     </w:t>
+            </w:r>
+            <w:r>
+              <w:t xml:space="preserve">-Creo la base de </w:t>
+            </w:r>
+            <w:proofErr w:type="gramStart"/>
+            <w:r>
+              <w:t>algunos clases principales</w:t>
+            </w:r>
+            <w:proofErr w:type="gramEnd"/>
+            <w:r>
+              <w:t xml:space="preserve">. </w:t>
             </w:r>
           </w:p>
           <w:p>
             <w:r>
-              <w:t>-Se encargó de la lógica de combate. Creo las</w:t>
-            </w:r>
-          </w:p>
-          <w:p>
-            <w:r>
-              <w:t xml:space="preserve">-Creo la base de </w:t>
-            </w:r>
-            <w:proofErr w:type="gramStart"/>
-            <w:r>
-              <w:t>algunos clases principales</w:t>
-            </w:r>
-            <w:proofErr w:type="gramEnd"/>
-            <w:r>
-              <w:t xml:space="preserve">. </w:t>
-            </w:r>
-          </w:p>
-          <w:p>
+              <w:t xml:space="preserve">     </w:t>
+            </w:r>
             <w:r>
               <w:t>-Ayudo con la lógica del juego, como colisiones.</w:t>
             </w:r>
@@ -1174,6 +1332,14 @@
                                       <w:lang w:val="es-MX"/>
                                     </w:rPr>
                                     <w:t>León:</w:t>
+                                  </w:r>
+                                  <w:r>
+                                    <w:rPr>
+                                      <w:b/>
+                                      <w:bCs/>
+                                      <w:lang w:val="es-MX"/>
+                                    </w:rPr>
+                                    <w:t xml:space="preserve"> </w:t>
                                   </w:r>
                                 </w:p>
                                 <w:p>
@@ -1268,6 +1434,18 @@
                                 </w:p>
                                 <w:p>
                                   <w:pPr>
+                                    <w:pStyle w:val="Prrafodelista"/>
+                                    <w:numPr>
+                                      <w:ilvl w:val="0"/>
+                                      <w:numId w:val="7"/>
+                                    </w:numPr>
+                                  </w:pPr>
+                                  <w:r>
+                                    <w:t>Nota: 5</w:t>
+                                  </w:r>
+                                </w:p>
+                                <w:p>
+                                  <w:pPr>
                                     <w:rPr>
                                       <w:lang w:val="es-MX"/>
                                     </w:rPr>
@@ -1329,6 +1507,14 @@
                                 <w:lang w:val="es-MX"/>
                               </w:rPr>
                               <w:t>León:</w:t>
+                            </w:r>
+                            <w:r>
+                              <w:rPr>
+                                <w:b/>
+                                <w:bCs/>
+                                <w:lang w:val="es-MX"/>
+                              </w:rPr>
+                              <w:t xml:space="preserve"> </w:t>
                             </w:r>
                           </w:p>
                           <w:p>
@@ -1423,6 +1609,18 @@
                           </w:p>
                           <w:p>
                             <w:pPr>
+                              <w:pStyle w:val="Prrafodelista"/>
+                              <w:numPr>
+                                <w:ilvl w:val="0"/>
+                                <w:numId w:val="7"/>
+                              </w:numPr>
+                            </w:pPr>
+                            <w:r>
+                              <w:t>Nota: 5</w:t>
+                            </w:r>
+                          </w:p>
+                          <w:p>
+                            <w:pPr>
                               <w:rPr>
                                 <w:lang w:val="es-MX"/>
                               </w:rPr>
@@ -1480,9 +1678,8 @@
               <w:pStyle w:val="Ttulo1"/>
               <w:outlineLvl w:val="0"/>
             </w:pPr>
-            <w:r>
-              <w:t>NOTAS</w:t>
-            </w:r>
+            <w:bookmarkStart w:id="0" w:name="_GoBack"/>
+            <w:bookmarkEnd w:id="0"/>
           </w:p>
         </w:tc>
       </w:tr>
@@ -1527,10 +1724,7 @@
               <w:t>5</w:t>
             </w:r>
           </w:p>
-          <w:p>
-            <w:bookmarkStart w:id="0" w:name="_GoBack"/>
-            <w:bookmarkEnd w:id="0"/>
-          </w:p>
+          <w:p/>
           <w:p/>
         </w:tc>
       </w:tr>
@@ -2061,6 +2255,230 @@
     </w:lvl>
   </w:abstractNum>
   <w:abstractNum w:abstractNumId="6" w15:restartNumberingAfterBreak="0">
+    <w:nsid w:val="1A223031"/>
+    <w:multiLevelType w:val="hybridMultilevel"/>
+    <w:tmpl w:val="9990CBDE"/>
+    <w:lvl w:ilvl="0" w:tplc="C084FA58">
+      <w:numFmt w:val="bullet"/>
+      <w:lvlText w:val="-"/>
+      <w:lvlJc w:val="left"/>
+      <w:pPr>
+        <w:ind w:left="720" w:hanging="360"/>
+      </w:pPr>
+      <w:rPr>
+        <w:rFonts w:ascii="Franklin Gothic Book" w:eastAsiaTheme="minorHAnsi" w:hAnsi="Franklin Gothic Book" w:cstheme="minorBidi" w:hint="default"/>
+      </w:rPr>
+    </w:lvl>
+    <w:lvl w:ilvl="1" w:tplc="240A0003" w:tentative="1">
+      <w:start w:val="1"/>
+      <w:numFmt w:val="bullet"/>
+      <w:lvlText w:val="o"/>
+      <w:lvlJc w:val="left"/>
+      <w:pPr>
+        <w:ind w:left="1440" w:hanging="360"/>
+      </w:pPr>
+      <w:rPr>
+        <w:rFonts w:ascii="Courier New" w:hAnsi="Courier New" w:cs="Courier New" w:hint="default"/>
+      </w:rPr>
+    </w:lvl>
+    <w:lvl w:ilvl="2" w:tplc="240A0005" w:tentative="1">
+      <w:start w:val="1"/>
+      <w:numFmt w:val="bullet"/>
+      <w:lvlText w:val=""/>
+      <w:lvlJc w:val="left"/>
+      <w:pPr>
+        <w:ind w:left="2160" w:hanging="360"/>
+      </w:pPr>
+      <w:rPr>
+        <w:rFonts w:ascii="Wingdings" w:hAnsi="Wingdings" w:hint="default"/>
+      </w:rPr>
+    </w:lvl>
+    <w:lvl w:ilvl="3" w:tplc="240A0001" w:tentative="1">
+      <w:start w:val="1"/>
+      <w:numFmt w:val="bullet"/>
+      <w:lvlText w:val=""/>
+      <w:lvlJc w:val="left"/>
+      <w:pPr>
+        <w:ind w:left="2880" w:hanging="360"/>
+      </w:pPr>
+      <w:rPr>
+        <w:rFonts w:ascii="Symbol" w:hAnsi="Symbol" w:hint="default"/>
+      </w:rPr>
+    </w:lvl>
+    <w:lvl w:ilvl="4" w:tplc="240A0003" w:tentative="1">
+      <w:start w:val="1"/>
+      <w:numFmt w:val="bullet"/>
+      <w:lvlText w:val="o"/>
+      <w:lvlJc w:val="left"/>
+      <w:pPr>
+        <w:ind w:left="3600" w:hanging="360"/>
+      </w:pPr>
+      <w:rPr>
+        <w:rFonts w:ascii="Courier New" w:hAnsi="Courier New" w:cs="Courier New" w:hint="default"/>
+      </w:rPr>
+    </w:lvl>
+    <w:lvl w:ilvl="5" w:tplc="240A0005" w:tentative="1">
+      <w:start w:val="1"/>
+      <w:numFmt w:val="bullet"/>
+      <w:lvlText w:val=""/>
+      <w:lvlJc w:val="left"/>
+      <w:pPr>
+        <w:ind w:left="4320" w:hanging="360"/>
+      </w:pPr>
+      <w:rPr>
+        <w:rFonts w:ascii="Wingdings" w:hAnsi="Wingdings" w:hint="default"/>
+      </w:rPr>
+    </w:lvl>
+    <w:lvl w:ilvl="6" w:tplc="240A0001" w:tentative="1">
+      <w:start w:val="1"/>
+      <w:numFmt w:val="bullet"/>
+      <w:lvlText w:val=""/>
+      <w:lvlJc w:val="left"/>
+      <w:pPr>
+        <w:ind w:left="5040" w:hanging="360"/>
+      </w:pPr>
+      <w:rPr>
+        <w:rFonts w:ascii="Symbol" w:hAnsi="Symbol" w:hint="default"/>
+      </w:rPr>
+    </w:lvl>
+    <w:lvl w:ilvl="7" w:tplc="240A0003" w:tentative="1">
+      <w:start w:val="1"/>
+      <w:numFmt w:val="bullet"/>
+      <w:lvlText w:val="o"/>
+      <w:lvlJc w:val="left"/>
+      <w:pPr>
+        <w:ind w:left="5760" w:hanging="360"/>
+      </w:pPr>
+      <w:rPr>
+        <w:rFonts w:ascii="Courier New" w:hAnsi="Courier New" w:cs="Courier New" w:hint="default"/>
+      </w:rPr>
+    </w:lvl>
+    <w:lvl w:ilvl="8" w:tplc="240A0005" w:tentative="1">
+      <w:start w:val="1"/>
+      <w:numFmt w:val="bullet"/>
+      <w:lvlText w:val=""/>
+      <w:lvlJc w:val="left"/>
+      <w:pPr>
+        <w:ind w:left="6480" w:hanging="360"/>
+      </w:pPr>
+      <w:rPr>
+        <w:rFonts w:ascii="Wingdings" w:hAnsi="Wingdings" w:hint="default"/>
+      </w:rPr>
+    </w:lvl>
+  </w:abstractNum>
+  <w:abstractNum w:abstractNumId="7" w15:restartNumberingAfterBreak="0">
+    <w:nsid w:val="1CF22A80"/>
+    <w:multiLevelType w:val="hybridMultilevel"/>
+    <w:tmpl w:val="68B4530A"/>
+    <w:lvl w:ilvl="0" w:tplc="B230480C">
+      <w:numFmt w:val="bullet"/>
+      <w:lvlText w:val="-"/>
+      <w:lvlJc w:val="left"/>
+      <w:pPr>
+        <w:ind w:left="570" w:hanging="360"/>
+      </w:pPr>
+      <w:rPr>
+        <w:rFonts w:ascii="Franklin Gothic Book" w:eastAsiaTheme="minorHAnsi" w:hAnsi="Franklin Gothic Book" w:cstheme="minorBidi" w:hint="default"/>
+      </w:rPr>
+    </w:lvl>
+    <w:lvl w:ilvl="1" w:tplc="240A0003" w:tentative="1">
+      <w:start w:val="1"/>
+      <w:numFmt w:val="bullet"/>
+      <w:lvlText w:val="o"/>
+      <w:lvlJc w:val="left"/>
+      <w:pPr>
+        <w:ind w:left="1290" w:hanging="360"/>
+      </w:pPr>
+      <w:rPr>
+        <w:rFonts w:ascii="Courier New" w:hAnsi="Courier New" w:cs="Courier New" w:hint="default"/>
+      </w:rPr>
+    </w:lvl>
+    <w:lvl w:ilvl="2" w:tplc="240A0005" w:tentative="1">
+      <w:start w:val="1"/>
+      <w:numFmt w:val="bullet"/>
+      <w:lvlText w:val=""/>
+      <w:lvlJc w:val="left"/>
+      <w:pPr>
+        <w:ind w:left="2010" w:hanging="360"/>
+      </w:pPr>
+      <w:rPr>
+        <w:rFonts w:ascii="Wingdings" w:hAnsi="Wingdings" w:hint="default"/>
+      </w:rPr>
+    </w:lvl>
+    <w:lvl w:ilvl="3" w:tplc="240A0001" w:tentative="1">
+      <w:start w:val="1"/>
+      <w:numFmt w:val="bullet"/>
+      <w:lvlText w:val=""/>
+      <w:lvlJc w:val="left"/>
+      <w:pPr>
+        <w:ind w:left="2730" w:hanging="360"/>
+      </w:pPr>
+      <w:rPr>
+        <w:rFonts w:ascii="Symbol" w:hAnsi="Symbol" w:hint="default"/>
+      </w:rPr>
+    </w:lvl>
+    <w:lvl w:ilvl="4" w:tplc="240A0003" w:tentative="1">
+      <w:start w:val="1"/>
+      <w:numFmt w:val="bullet"/>
+      <w:lvlText w:val="o"/>
+      <w:lvlJc w:val="left"/>
+      <w:pPr>
+        <w:ind w:left="3450" w:hanging="360"/>
+      </w:pPr>
+      <w:rPr>
+        <w:rFonts w:ascii="Courier New" w:hAnsi="Courier New" w:cs="Courier New" w:hint="default"/>
+      </w:rPr>
+    </w:lvl>
+    <w:lvl w:ilvl="5" w:tplc="240A0005" w:tentative="1">
+      <w:start w:val="1"/>
+      <w:numFmt w:val="bullet"/>
+      <w:lvlText w:val=""/>
+      <w:lvlJc w:val="left"/>
+      <w:pPr>
+        <w:ind w:left="4170" w:hanging="360"/>
+      </w:pPr>
+      <w:rPr>
+        <w:rFonts w:ascii="Wingdings" w:hAnsi="Wingdings" w:hint="default"/>
+      </w:rPr>
+    </w:lvl>
+    <w:lvl w:ilvl="6" w:tplc="240A0001" w:tentative="1">
+      <w:start w:val="1"/>
+      <w:numFmt w:val="bullet"/>
+      <w:lvlText w:val=""/>
+      <w:lvlJc w:val="left"/>
+      <w:pPr>
+        <w:ind w:left="4890" w:hanging="360"/>
+      </w:pPr>
+      <w:rPr>
+        <w:rFonts w:ascii="Symbol" w:hAnsi="Symbol" w:hint="default"/>
+      </w:rPr>
+    </w:lvl>
+    <w:lvl w:ilvl="7" w:tplc="240A0003" w:tentative="1">
+      <w:start w:val="1"/>
+      <w:numFmt w:val="bullet"/>
+      <w:lvlText w:val="o"/>
+      <w:lvlJc w:val="left"/>
+      <w:pPr>
+        <w:ind w:left="5610" w:hanging="360"/>
+      </w:pPr>
+      <w:rPr>
+        <w:rFonts w:ascii="Courier New" w:hAnsi="Courier New" w:cs="Courier New" w:hint="default"/>
+      </w:rPr>
+    </w:lvl>
+    <w:lvl w:ilvl="8" w:tplc="240A0005" w:tentative="1">
+      <w:start w:val="1"/>
+      <w:numFmt w:val="bullet"/>
+      <w:lvlText w:val=""/>
+      <w:lvlJc w:val="left"/>
+      <w:pPr>
+        <w:ind w:left="6330" w:hanging="360"/>
+      </w:pPr>
+      <w:rPr>
+        <w:rFonts w:ascii="Wingdings" w:hAnsi="Wingdings" w:hint="default"/>
+      </w:rPr>
+    </w:lvl>
+  </w:abstractNum>
+  <w:abstractNum w:abstractNumId="8" w15:restartNumberingAfterBreak="0">
     <w:nsid w:val="56B81805"/>
     <w:multiLevelType w:val="hybridMultilevel"/>
     <w:tmpl w:val="F0EC15D4"/>
@@ -2188,10 +2606,16 @@
     <w:abstractNumId w:val="0"/>
   </w:num>
   <w:num w:numId="6">
-    <w:abstractNumId w:val="6"/>
+    <w:abstractNumId w:val="8"/>
   </w:num>
   <w:num w:numId="7">
     <w:abstractNumId w:val="5"/>
+  </w:num>
+  <w:num w:numId="8">
+    <w:abstractNumId w:val="7"/>
+  </w:num>
+  <w:num w:numId="9">
+    <w:abstractNumId w:val="6"/>
   </w:num>
 </w:numbering>
 </file>
@@ -4205,6 +4629,7 @@
     <w:rsidRoot w:val="00362EDA"/>
     <w:rsid w:val="000320AB"/>
     <w:rsid w:val="00362EDA"/>
+    <w:rsid w:val="00A85B8F"/>
     <w:rsid w:val="00C5650B"/>
     <w:rsid w:val="00E74F3C"/>
   </w:rsids>

</xml_diff>